<commit_message>
Update Documentação/Arquitetura de Software.docx
</commit_message>
<xml_diff>
--- a/Documentação/Arquitetura de Software.docx
+++ b/Documentação/Arquitetura de Software.docx
@@ -24,18 +24,7 @@
           <w:sz w:val="26"/>
           <w:szCs w:val="26"/>
         </w:rPr>
-        <w:t xml:space="preserve">ARQUITETURAS </w:t>
-      </w:r>
-      <w:bookmarkStart w:id="0" w:name="_GoBack"/>
-      <w:bookmarkEnd w:id="0"/>
-      <w:r>
-        <w:rPr>
-          <w:b/>
-          <w:color w:val="000000" w:themeColor="text1"/>
-          <w:sz w:val="26"/>
-          <w:szCs w:val="26"/>
-        </w:rPr>
-        <w:t>E TECNOLOGIAS QUE SERÃO UTILIZADAS</w:t>
+        <w:t>ARQUITETURAS E TECNOLOGIAS QUE SERÃO UTILIZADAS</w:t>
       </w:r>
     </w:p>
     <w:p>
@@ -82,25 +71,23 @@
           <w:sz w:val="26"/>
           <w:szCs w:val="26"/>
         </w:rPr>
-        <w:t xml:space="preserve">A tecnologia cliente/servidor é uma arquitetura na qual o processamento da informação é dividido em módulos ou processos distintos. Um processo é responsável pela manutenção da informação (servidores) e outros responsáveis pela obtenção dos dados (os clientes). Os processos cliente enviam pedidos para o processo servidor, e este por sua vez processa e envia os resultados dos </w:t>
-      </w:r>
-      <w:proofErr w:type="gramStart"/>
+        <w:t>A tecnologia cliente/servidor é uma arquitetura na qual o processamento da informação é dividido em módulos ou processos distintos. Um processo é responsável pela manutenção da informação (servidores) e outros responsáveis pela obtenção dos dados (os clientes). Os processos cliente enviam pedidos para o processo servidor, e este por sua vez processa e envia os resultados dos pedidos.</w:t>
+      </w:r>
       <w:r>
         <w:rPr>
           <w:color w:val="000000" w:themeColor="text1"/>
           <w:sz w:val="26"/>
           <w:szCs w:val="26"/>
         </w:rPr>
-        <w:t>pedidos.É</w:t>
-      </w:r>
-      <w:proofErr w:type="gramEnd"/>
+        <w:t xml:space="preserve"> </w:t>
+      </w:r>
       <w:r>
         <w:rPr>
           <w:color w:val="000000" w:themeColor="text1"/>
           <w:sz w:val="26"/>
           <w:szCs w:val="26"/>
         </w:rPr>
-        <w:t xml:space="preserve"> no servidor que normalmente ficam os sistemas mais pesados da rede, tais como o banco de dados. As máquinas clientes são menos poderosas, pois não rodam aplicativos que requerem tantos recursos das máquinas.</w:t>
+        <w:t>É no servidor que normalmente ficam os sistemas mais pesados da rede, tais como o banco de dados. As máquinas clientes são menos poderosas, pois não rodam aplicativos que requerem tantos recursos das máquinas.</w:t>
       </w:r>
     </w:p>
     <w:p>
@@ -458,25 +445,25 @@
           <w:sz w:val="26"/>
           <w:szCs w:val="26"/>
         </w:rPr>
-        <w:t xml:space="preserve">, será utilizado em conjunto </w:t>
-      </w:r>
-      <w:proofErr w:type="gramStart"/>
-      <w:r>
-        <w:rPr>
-          <w:rFonts w:ascii="Times New Roman" w:hAnsi="Times New Roman" w:cs="Times New Roman"/>
-          <w:sz w:val="26"/>
-          <w:szCs w:val="26"/>
-        </w:rPr>
-        <w:t>com Prime</w:t>
-      </w:r>
-      <w:proofErr w:type="gramEnd"/>
-      <w:r>
-        <w:rPr>
-          <w:rFonts w:ascii="Times New Roman" w:hAnsi="Times New Roman" w:cs="Times New Roman"/>
-          <w:sz w:val="26"/>
-          <w:szCs w:val="26"/>
-        </w:rPr>
-        <w:t xml:space="preserve"> NG para a apresentação de gráficos e estatísticas na tela.</w:t>
+        <w:t xml:space="preserve">, será utilizado em conjunto com </w:t>
+      </w:r>
+      <w:proofErr w:type="spellStart"/>
+      <w:r>
+        <w:rPr>
+          <w:rFonts w:ascii="Times New Roman" w:hAnsi="Times New Roman" w:cs="Times New Roman"/>
+          <w:sz w:val="26"/>
+          <w:szCs w:val="26"/>
+        </w:rPr>
+        <w:t>PrimeNG</w:t>
+      </w:r>
+      <w:proofErr w:type="spellEnd"/>
+      <w:r>
+        <w:rPr>
+          <w:rFonts w:ascii="Times New Roman" w:hAnsi="Times New Roman" w:cs="Times New Roman"/>
+          <w:sz w:val="26"/>
+          <w:szCs w:val="26"/>
+        </w:rPr>
+        <w:t xml:space="preserve"> para a apresentação de gráficos e estatísticas na tela.</w:t>
       </w:r>
     </w:p>
     <w:p>
@@ -751,60 +738,22 @@
     <w:p>
       <w:pPr>
         <w:spacing w:line="360" w:lineRule="auto"/>
-        <w:ind w:firstLine="708"/>
-        <w:jc w:val="both"/>
-        <w:rPr>
-          <w:rFonts w:ascii="Times New Roman" w:hAnsi="Times New Roman" w:cs="Times New Roman"/>
-          <w:sz w:val="26"/>
-          <w:szCs w:val="26"/>
-        </w:rPr>
-      </w:pPr>
-      <w:r>
-        <w:rPr>
-          <w:rFonts w:ascii="Times New Roman" w:hAnsi="Times New Roman" w:cs="Times New Roman"/>
-          <w:sz w:val="26"/>
-          <w:szCs w:val="26"/>
-        </w:rPr>
-        <w:t>Toda a estrutura do front-</w:t>
-      </w:r>
-      <w:proofErr w:type="spellStart"/>
-      <w:r>
-        <w:rPr>
-          <w:rFonts w:ascii="Times New Roman" w:hAnsi="Times New Roman" w:cs="Times New Roman"/>
-          <w:sz w:val="26"/>
-          <w:szCs w:val="26"/>
-        </w:rPr>
-        <w:t>end</w:t>
-      </w:r>
-      <w:proofErr w:type="spellEnd"/>
-      <w:r>
-        <w:rPr>
-          <w:rFonts w:ascii="Times New Roman" w:hAnsi="Times New Roman" w:cs="Times New Roman"/>
-          <w:sz w:val="26"/>
-          <w:szCs w:val="26"/>
-        </w:rPr>
-        <w:t xml:space="preserve"> será desenvolvida com base nessas quatro tecnologias: Angular, </w:t>
-      </w:r>
-      <w:proofErr w:type="spellStart"/>
-      <w:proofErr w:type="gramStart"/>
-      <w:r>
-        <w:rPr>
-          <w:rFonts w:ascii="Times New Roman" w:hAnsi="Times New Roman" w:cs="Times New Roman"/>
-          <w:sz w:val="26"/>
-          <w:szCs w:val="26"/>
-        </w:rPr>
-        <w:t>PrimeNG</w:t>
-      </w:r>
-      <w:proofErr w:type="spellEnd"/>
-      <w:r>
-        <w:rPr>
-          <w:rFonts w:ascii="Times New Roman" w:hAnsi="Times New Roman" w:cs="Times New Roman"/>
-          <w:sz w:val="26"/>
-          <w:szCs w:val="26"/>
-        </w:rPr>
-        <w:t xml:space="preserve"> ,</w:t>
-      </w:r>
-      <w:proofErr w:type="gramEnd"/>
+        <w:ind w:firstLine="851"/>
+        <w:jc w:val="both"/>
+        <w:rPr>
+          <w:rFonts w:ascii="Times New Roman" w:hAnsi="Times New Roman" w:cs="Times New Roman"/>
+          <w:sz w:val="26"/>
+          <w:szCs w:val="26"/>
+        </w:rPr>
+      </w:pPr>
+      <w:r>
+        <w:rPr>
+          <w:rFonts w:ascii="Times New Roman" w:hAnsi="Times New Roman" w:cs="Times New Roman"/>
+          <w:sz w:val="26"/>
+          <w:szCs w:val="26"/>
+        </w:rPr>
+        <w:t>A comunicação do cliente com o servidor fica é feita através do JSON</w:t>
+      </w:r>
       <w:r>
         <w:rPr>
           <w:rFonts w:ascii="Times New Roman" w:hAnsi="Times New Roman" w:cs="Times New Roman"/>
@@ -813,122 +762,154 @@
         </w:rPr>
         <w:t xml:space="preserve"> </w:t>
       </w:r>
-      <w:proofErr w:type="spellStart"/>
-      <w:r>
-        <w:rPr>
-          <w:rFonts w:ascii="Times New Roman" w:hAnsi="Times New Roman" w:cs="Times New Roman"/>
-          <w:sz w:val="26"/>
-          <w:szCs w:val="26"/>
-        </w:rPr>
-        <w:t>ECMAScript</w:t>
-      </w:r>
-      <w:proofErr w:type="spellEnd"/>
-      <w:r>
-        <w:rPr>
-          <w:rFonts w:ascii="Times New Roman" w:hAnsi="Times New Roman" w:cs="Times New Roman"/>
-          <w:sz w:val="26"/>
-          <w:szCs w:val="26"/>
-        </w:rPr>
-        <w:t xml:space="preserve"> e </w:t>
-      </w:r>
-      <w:proofErr w:type="spellStart"/>
-      <w:r>
-        <w:rPr>
-          <w:rFonts w:ascii="Times New Roman" w:hAnsi="Times New Roman" w:cs="Times New Roman"/>
-          <w:sz w:val="26"/>
-          <w:szCs w:val="26"/>
-        </w:rPr>
-        <w:t>Bootstrap</w:t>
-      </w:r>
-      <w:proofErr w:type="spellEnd"/>
-      <w:r>
-        <w:rPr>
-          <w:rFonts w:ascii="Times New Roman" w:hAnsi="Times New Roman" w:cs="Times New Roman"/>
-          <w:sz w:val="26"/>
-          <w:szCs w:val="26"/>
-        </w:rPr>
-        <w:t xml:space="preserve">, todos serão utilizadas para facilitação no desenvolvimento da interface com o usuário, toda essa estrutura irá ser desenvolvida na parte cliente da arquitetura cliente/servidor. Serão utilizados estes 3 frameworks (Angular, </w:t>
-      </w:r>
-      <w:proofErr w:type="spellStart"/>
-      <w:r>
-        <w:rPr>
-          <w:rFonts w:ascii="Times New Roman" w:hAnsi="Times New Roman" w:cs="Times New Roman"/>
-          <w:sz w:val="26"/>
-          <w:szCs w:val="26"/>
-        </w:rPr>
-        <w:t>PrimeNG</w:t>
-      </w:r>
-      <w:proofErr w:type="spellEnd"/>
-      <w:r>
-        <w:rPr>
-          <w:rFonts w:ascii="Times New Roman" w:hAnsi="Times New Roman" w:cs="Times New Roman"/>
-          <w:sz w:val="26"/>
-          <w:szCs w:val="26"/>
-        </w:rPr>
-        <w:t xml:space="preserve"> e </w:t>
-      </w:r>
-      <w:proofErr w:type="spellStart"/>
-      <w:r>
-        <w:rPr>
-          <w:rFonts w:ascii="Times New Roman" w:hAnsi="Times New Roman" w:cs="Times New Roman"/>
-          <w:sz w:val="26"/>
-          <w:szCs w:val="26"/>
-        </w:rPr>
-        <w:t>Bootstrap</w:t>
-      </w:r>
-      <w:proofErr w:type="spellEnd"/>
-      <w:r>
-        <w:rPr>
-          <w:rFonts w:ascii="Times New Roman" w:hAnsi="Times New Roman" w:cs="Times New Roman"/>
-          <w:sz w:val="26"/>
-          <w:szCs w:val="26"/>
-        </w:rPr>
-        <w:t>) pois fornecerão uma maior facilidade na criação de um design padrão e responsivo. Ou seja, através de suas documentações é possível reutilizar e agilizar todo o processo de desenvolvimento da interface do sistema.</w:t>
-      </w:r>
-    </w:p>
-    <w:p>
-      <w:pPr>
-        <w:spacing w:line="360" w:lineRule="auto"/>
-        <w:ind w:firstLine="708"/>
-        <w:jc w:val="both"/>
-        <w:rPr>
-          <w:rFonts w:ascii="Times New Roman" w:hAnsi="Times New Roman" w:cs="Times New Roman"/>
-          <w:sz w:val="26"/>
-          <w:szCs w:val="26"/>
-        </w:rPr>
-      </w:pPr>
-      <w:r>
-        <w:rPr>
-          <w:rFonts w:ascii="Times New Roman" w:hAnsi="Times New Roman" w:cs="Times New Roman"/>
-          <w:sz w:val="26"/>
-          <w:szCs w:val="26"/>
-        </w:rPr>
-        <w:t>Na figura 1 é possível entender basicamente como será a estrutura do sistema, apresentando a aplicação e organização de cada padrão e tecnologia dentro do software.</w:t>
-      </w:r>
-    </w:p>
-    <w:p>
-      <w:pPr>
-        <w:spacing w:line="360" w:lineRule="auto"/>
-        <w:jc w:val="both"/>
-        <w:rPr>
-          <w:rFonts w:ascii="Times New Roman" w:hAnsi="Times New Roman" w:cs="Times New Roman"/>
-          <w:sz w:val="26"/>
-          <w:szCs w:val="26"/>
-        </w:rPr>
-      </w:pPr>
+      <w:r>
+        <w:rPr>
+          <w:rFonts w:ascii="Times New Roman" w:hAnsi="Times New Roman" w:cs="Times New Roman"/>
+          <w:sz w:val="26"/>
+          <w:szCs w:val="26"/>
+        </w:rPr>
+        <w:t>(</w:t>
+      </w:r>
+      <w:proofErr w:type="spellStart"/>
+      <w:r>
+        <w:rPr>
+          <w:rFonts w:ascii="Times New Roman" w:hAnsi="Times New Roman" w:cs="Times New Roman"/>
+          <w:sz w:val="26"/>
+          <w:szCs w:val="26"/>
+        </w:rPr>
+        <w:t>JavaScript</w:t>
+      </w:r>
+      <w:proofErr w:type="spellEnd"/>
+      <w:r>
+        <w:rPr>
+          <w:rFonts w:ascii="Times New Roman" w:hAnsi="Times New Roman" w:cs="Times New Roman"/>
+          <w:sz w:val="26"/>
+          <w:szCs w:val="26"/>
+        </w:rPr>
+        <w:t xml:space="preserve"> </w:t>
+      </w:r>
+      <w:proofErr w:type="spellStart"/>
+      <w:r>
+        <w:rPr>
+          <w:rFonts w:ascii="Times New Roman" w:hAnsi="Times New Roman" w:cs="Times New Roman"/>
+          <w:sz w:val="26"/>
+          <w:szCs w:val="26"/>
+        </w:rPr>
+        <w:t>Object</w:t>
+      </w:r>
+      <w:proofErr w:type="spellEnd"/>
+      <w:r>
+        <w:rPr>
+          <w:rFonts w:ascii="Times New Roman" w:hAnsi="Times New Roman" w:cs="Times New Roman"/>
+          <w:sz w:val="26"/>
+          <w:szCs w:val="26"/>
+        </w:rPr>
+        <w:t xml:space="preserve"> </w:t>
+      </w:r>
+      <w:proofErr w:type="spellStart"/>
+      <w:r>
+        <w:rPr>
+          <w:rFonts w:ascii="Times New Roman" w:hAnsi="Times New Roman" w:cs="Times New Roman"/>
+          <w:sz w:val="26"/>
+          <w:szCs w:val="26"/>
+        </w:rPr>
+        <w:t>Notation</w:t>
+      </w:r>
+      <w:proofErr w:type="spellEnd"/>
+      <w:r>
+        <w:rPr>
+          <w:rFonts w:ascii="Times New Roman" w:hAnsi="Times New Roman" w:cs="Times New Roman"/>
+          <w:sz w:val="26"/>
+          <w:szCs w:val="26"/>
+        </w:rPr>
+        <w:t>).</w:t>
+      </w:r>
+      <w:r>
+        <w:rPr>
+          <w:rFonts w:ascii="Times New Roman" w:hAnsi="Times New Roman" w:cs="Times New Roman"/>
+          <w:sz w:val="26"/>
+          <w:szCs w:val="26"/>
+        </w:rPr>
+        <w:t xml:space="preserve"> B</w:t>
+      </w:r>
+      <w:r>
+        <w:rPr>
+          <w:rFonts w:ascii="Times New Roman" w:hAnsi="Times New Roman" w:cs="Times New Roman"/>
+          <w:sz w:val="26"/>
+          <w:szCs w:val="26"/>
+        </w:rPr>
+        <w:t xml:space="preserve">asicamente </w:t>
+      </w:r>
+      <w:r>
+        <w:rPr>
+          <w:rFonts w:ascii="Times New Roman" w:hAnsi="Times New Roman" w:cs="Times New Roman"/>
+          <w:sz w:val="26"/>
+          <w:szCs w:val="26"/>
+        </w:rPr>
+        <w:t xml:space="preserve">o JSON é </w:t>
+      </w:r>
+      <w:r>
+        <w:rPr>
+          <w:rFonts w:ascii="Times New Roman" w:hAnsi="Times New Roman" w:cs="Times New Roman"/>
+          <w:sz w:val="26"/>
+          <w:szCs w:val="26"/>
+        </w:rPr>
+        <w:t>um formato leve de troca de informações/dados entre sistemas</w:t>
+      </w:r>
+      <w:r>
+        <w:rPr>
+          <w:rFonts w:ascii="Times New Roman" w:hAnsi="Times New Roman" w:cs="Times New Roman"/>
+          <w:sz w:val="26"/>
+          <w:szCs w:val="26"/>
+        </w:rPr>
+        <w:t xml:space="preserve">, ou seja, é uma forma de serializar o objeto para </w:t>
+      </w:r>
+      <w:r>
+        <w:rPr>
+          <w:rFonts w:ascii="Times New Roman" w:hAnsi="Times New Roman" w:cs="Times New Roman"/>
+          <w:sz w:val="26"/>
+          <w:szCs w:val="26"/>
+        </w:rPr>
+        <w:t xml:space="preserve">a </w:t>
+      </w:r>
+      <w:r>
+        <w:rPr>
+          <w:rFonts w:ascii="Times New Roman" w:hAnsi="Times New Roman" w:cs="Times New Roman"/>
+          <w:sz w:val="26"/>
+          <w:szCs w:val="26"/>
+        </w:rPr>
+        <w:t>comunicação.</w:t>
+      </w:r>
+    </w:p>
+    <w:p>
+      <w:pPr>
+        <w:spacing w:line="360" w:lineRule="auto"/>
+        <w:rPr>
+          <w:rFonts w:ascii="Times New Roman" w:hAnsi="Times New Roman" w:cs="Times New Roman"/>
+          <w:sz w:val="26"/>
+          <w:szCs w:val="26"/>
+        </w:rPr>
+      </w:pPr>
+      <w:r>
+        <w:rPr>
+          <w:rFonts w:ascii="Times New Roman" w:hAnsi="Times New Roman" w:cs="Times New Roman"/>
+          <w:sz w:val="26"/>
+          <w:szCs w:val="26"/>
+        </w:rPr>
+        <w:t>Exemplo:</w:t>
+      </w:r>
       <w:r>
         <w:rPr>
           <w:rFonts w:ascii="Times New Roman" w:hAnsi="Times New Roman" w:cs="Times New Roman"/>
           <w:noProof/>
           <w:sz w:val="26"/>
           <w:szCs w:val="26"/>
-          <w:lang w:eastAsia="pt-BR"/>
         </w:rPr>
         <w:drawing>
-          <wp:inline distT="0" distB="0" distL="0" distR="0" wp14:anchorId="3640D9E5" wp14:editId="3640D9E6">
-            <wp:extent cx="5760085" cy="3118485"/>
+          <wp:inline distT="0" distB="0" distL="0" distR="0" wp14:anchorId="3A4BA5B5" wp14:editId="1D25C550">
+            <wp:extent cx="5695950" cy="1076325"/>
             <wp:effectExtent l="0" t="0" r="0" b="0"/>
-            <wp:docPr id="1" name="Imagem 1"/>
+            <wp:docPr id="4" name="Imagem 4"/>
             <wp:cNvGraphicFramePr>
               <a:graphicFrameLocks xmlns:a="http://schemas.openxmlformats.org/drawingml/2006/main" noChangeAspect="1"/>
             </wp:cNvGraphicFramePr>
@@ -936,11 +917,11 @@
               <a:graphicData uri="http://schemas.openxmlformats.org/drawingml/2006/picture">
                 <pic:pic xmlns:pic="http://schemas.openxmlformats.org/drawingml/2006/picture">
                   <pic:nvPicPr>
-                    <pic:cNvPr id="1" name="diagramaEstruturaPHP.png"/>
+                    <pic:cNvPr id="4" name="object.gif"/>
                     <pic:cNvPicPr/>
                   </pic:nvPicPr>
                   <pic:blipFill>
-                    <a:blip r:embed="rId4" cstate="print">
+                    <a:blip r:embed="rId4">
                       <a:extLst>
                         <a:ext uri="{28A0092B-C50C-407E-A947-70E740481C1C}">
                           <a14:useLocalDpi xmlns:a14="http://schemas.microsoft.com/office/drawing/2010/main" val="0"/>
@@ -954,7 +935,7 @@
                   <pic:spPr>
                     <a:xfrm>
                       <a:off x="0" y="0"/>
-                      <a:ext cx="5760085" cy="3118485"/>
+                      <a:ext cx="5695950" cy="1076325"/>
                     </a:xfrm>
                     <a:prstGeom prst="rect">
                       <a:avLst/>
@@ -970,6 +951,215 @@
     <w:p>
       <w:pPr>
         <w:spacing w:line="360" w:lineRule="auto"/>
+        <w:ind w:firstLine="708"/>
+        <w:jc w:val="both"/>
+        <w:rPr>
+          <w:rFonts w:ascii="Times New Roman" w:hAnsi="Times New Roman" w:cs="Times New Roman"/>
+          <w:sz w:val="26"/>
+          <w:szCs w:val="26"/>
+        </w:rPr>
+      </w:pPr>
+      <w:r>
+        <w:rPr>
+          <w:rFonts w:ascii="Times New Roman" w:hAnsi="Times New Roman" w:cs="Times New Roman"/>
+          <w:sz w:val="26"/>
+          <w:szCs w:val="26"/>
+        </w:rPr>
+        <w:t>Toda a estrutura do front-</w:t>
+      </w:r>
+      <w:proofErr w:type="spellStart"/>
+      <w:r>
+        <w:rPr>
+          <w:rFonts w:ascii="Times New Roman" w:hAnsi="Times New Roman" w:cs="Times New Roman"/>
+          <w:sz w:val="26"/>
+          <w:szCs w:val="26"/>
+        </w:rPr>
+        <w:t>end</w:t>
+      </w:r>
+      <w:proofErr w:type="spellEnd"/>
+      <w:r>
+        <w:rPr>
+          <w:rFonts w:ascii="Times New Roman" w:hAnsi="Times New Roman" w:cs="Times New Roman"/>
+          <w:sz w:val="26"/>
+          <w:szCs w:val="26"/>
+        </w:rPr>
+        <w:t xml:space="preserve"> será desenvolvida com base nessas quatro tecnologias: Angular, </w:t>
+      </w:r>
+      <w:proofErr w:type="spellStart"/>
+      <w:r>
+        <w:rPr>
+          <w:rFonts w:ascii="Times New Roman" w:hAnsi="Times New Roman" w:cs="Times New Roman"/>
+          <w:sz w:val="26"/>
+          <w:szCs w:val="26"/>
+        </w:rPr>
+        <w:t>PrimeNG</w:t>
+      </w:r>
+      <w:proofErr w:type="spellEnd"/>
+      <w:r>
+        <w:rPr>
+          <w:rFonts w:ascii="Times New Roman" w:hAnsi="Times New Roman" w:cs="Times New Roman"/>
+          <w:sz w:val="26"/>
+          <w:szCs w:val="26"/>
+        </w:rPr>
+        <w:t xml:space="preserve">, </w:t>
+      </w:r>
+      <w:proofErr w:type="spellStart"/>
+      <w:r>
+        <w:rPr>
+          <w:rFonts w:ascii="Times New Roman" w:hAnsi="Times New Roman" w:cs="Times New Roman"/>
+          <w:sz w:val="26"/>
+          <w:szCs w:val="26"/>
+        </w:rPr>
+        <w:t>ECMAScript</w:t>
+      </w:r>
+      <w:proofErr w:type="spellEnd"/>
+      <w:r>
+        <w:rPr>
+          <w:rFonts w:ascii="Times New Roman" w:hAnsi="Times New Roman" w:cs="Times New Roman"/>
+          <w:sz w:val="26"/>
+          <w:szCs w:val="26"/>
+        </w:rPr>
+        <w:t xml:space="preserve"> e </w:t>
+      </w:r>
+      <w:proofErr w:type="spellStart"/>
+      <w:r>
+        <w:rPr>
+          <w:rFonts w:ascii="Times New Roman" w:hAnsi="Times New Roman" w:cs="Times New Roman"/>
+          <w:sz w:val="26"/>
+          <w:szCs w:val="26"/>
+        </w:rPr>
+        <w:t>Bootstrap</w:t>
+      </w:r>
+      <w:proofErr w:type="spellEnd"/>
+      <w:r>
+        <w:rPr>
+          <w:rFonts w:ascii="Times New Roman" w:hAnsi="Times New Roman" w:cs="Times New Roman"/>
+          <w:sz w:val="26"/>
+          <w:szCs w:val="26"/>
+        </w:rPr>
+        <w:t xml:space="preserve">, todos serão utilizadas para facilitação no desenvolvimento da interface com o usuário, toda essa estrutura irá ser desenvolvida na parte cliente da arquitetura cliente/servidor. Serão utilizados estes 3 frameworks (Angular, </w:t>
+      </w:r>
+      <w:proofErr w:type="spellStart"/>
+      <w:r>
+        <w:rPr>
+          <w:rFonts w:ascii="Times New Roman" w:hAnsi="Times New Roman" w:cs="Times New Roman"/>
+          <w:sz w:val="26"/>
+          <w:szCs w:val="26"/>
+        </w:rPr>
+        <w:t>PrimeNG</w:t>
+      </w:r>
+      <w:proofErr w:type="spellEnd"/>
+      <w:r>
+        <w:rPr>
+          <w:rFonts w:ascii="Times New Roman" w:hAnsi="Times New Roman" w:cs="Times New Roman"/>
+          <w:sz w:val="26"/>
+          <w:szCs w:val="26"/>
+        </w:rPr>
+        <w:t xml:space="preserve"> e </w:t>
+      </w:r>
+      <w:proofErr w:type="spellStart"/>
+      <w:r>
+        <w:rPr>
+          <w:rFonts w:ascii="Times New Roman" w:hAnsi="Times New Roman" w:cs="Times New Roman"/>
+          <w:sz w:val="26"/>
+          <w:szCs w:val="26"/>
+        </w:rPr>
+        <w:t>Bootstrap</w:t>
+      </w:r>
+      <w:proofErr w:type="spellEnd"/>
+      <w:r>
+        <w:rPr>
+          <w:rFonts w:ascii="Times New Roman" w:hAnsi="Times New Roman" w:cs="Times New Roman"/>
+          <w:sz w:val="26"/>
+          <w:szCs w:val="26"/>
+        </w:rPr>
+        <w:t>) pois fornecerão uma maior facilidade na criação de um design padrão e responsivo. Ou seja, através de suas documentações é possível reutilizar e agilizar todo o processo de desenvolvimento da interface do sistema.</w:t>
+      </w:r>
+    </w:p>
+    <w:p>
+      <w:pPr>
+        <w:spacing w:line="360" w:lineRule="auto"/>
+        <w:ind w:firstLine="708"/>
+        <w:jc w:val="both"/>
+        <w:rPr>
+          <w:rFonts w:ascii="Times New Roman" w:hAnsi="Times New Roman" w:cs="Times New Roman"/>
+          <w:sz w:val="26"/>
+          <w:szCs w:val="26"/>
+        </w:rPr>
+      </w:pPr>
+      <w:r>
+        <w:rPr>
+          <w:rFonts w:ascii="Times New Roman" w:hAnsi="Times New Roman" w:cs="Times New Roman"/>
+          <w:sz w:val="26"/>
+          <w:szCs w:val="26"/>
+        </w:rPr>
+        <w:t>Na figura 1 é possível entender basicamente como será a estrutura do sistema, apresentando a aplicação e organização de cada padrão e tecnologia dentro do software.</w:t>
+      </w:r>
+    </w:p>
+    <w:p>
+      <w:pPr>
+        <w:spacing w:line="360" w:lineRule="auto"/>
+        <w:jc w:val="both"/>
+        <w:rPr>
+          <w:rFonts w:ascii="Times New Roman" w:hAnsi="Times New Roman" w:cs="Times New Roman"/>
+          <w:sz w:val="26"/>
+          <w:szCs w:val="26"/>
+        </w:rPr>
+      </w:pPr>
+      <w:r>
+        <w:rPr>
+          <w:rFonts w:ascii="Times New Roman" w:hAnsi="Times New Roman" w:cs="Times New Roman"/>
+          <w:noProof/>
+          <w:sz w:val="26"/>
+          <w:szCs w:val="26"/>
+        </w:rPr>
+        <w:lastRenderedPageBreak/>
+        <w:drawing>
+          <wp:inline distT="0" distB="0" distL="0" distR="0" wp14:anchorId="4D670A38" wp14:editId="1F5D2226">
+            <wp:extent cx="5760085" cy="3117215"/>
+            <wp:effectExtent l="0" t="0" r="0" b="0"/>
+            <wp:docPr id="3" name="Imagem 3"/>
+            <wp:cNvGraphicFramePr>
+              <a:graphicFrameLocks xmlns:a="http://schemas.openxmlformats.org/drawingml/2006/main" noChangeAspect="1"/>
+            </wp:cNvGraphicFramePr>
+            <a:graphic xmlns:a="http://schemas.openxmlformats.org/drawingml/2006/main">
+              <a:graphicData uri="http://schemas.openxmlformats.org/drawingml/2006/picture">
+                <pic:pic xmlns:pic="http://schemas.openxmlformats.org/drawingml/2006/picture">
+                  <pic:nvPicPr>
+                    <pic:cNvPr id="3" name="Sem título.png"/>
+                    <pic:cNvPicPr/>
+                  </pic:nvPicPr>
+                  <pic:blipFill>
+                    <a:blip r:embed="rId5">
+                      <a:extLst>
+                        <a:ext uri="{28A0092B-C50C-407E-A947-70E740481C1C}">
+                          <a14:useLocalDpi xmlns:a14="http://schemas.microsoft.com/office/drawing/2010/main" val="0"/>
+                        </a:ext>
+                      </a:extLst>
+                    </a:blip>
+                    <a:stretch>
+                      <a:fillRect/>
+                    </a:stretch>
+                  </pic:blipFill>
+                  <pic:spPr>
+                    <a:xfrm>
+                      <a:off x="0" y="0"/>
+                      <a:ext cx="5760085" cy="3117215"/>
+                    </a:xfrm>
+                    <a:prstGeom prst="rect">
+                      <a:avLst/>
+                    </a:prstGeom>
+                  </pic:spPr>
+                </pic:pic>
+              </a:graphicData>
+            </a:graphic>
+          </wp:inline>
+        </w:drawing>
+      </w:r>
+    </w:p>
+    <w:p>
+      <w:pPr>
+        <w:spacing w:line="360" w:lineRule="auto"/>
         <w:ind w:firstLine="851"/>
         <w:jc w:val="center"/>
         <w:rPr>
@@ -1040,7 +1230,99 @@
           <w:sz w:val="26"/>
           <w:szCs w:val="26"/>
         </w:rPr>
-        <w:t xml:space="preserve"> será utilizado para a </w:t>
+        <w:t xml:space="preserve"> será utilizado para a modelagem do banco de dados.</w:t>
+      </w:r>
+      <w:r>
+        <w:rPr>
+          <w:rFonts w:ascii="Times New Roman" w:hAnsi="Times New Roman" w:cs="Times New Roman"/>
+          <w:sz w:val="26"/>
+          <w:szCs w:val="26"/>
+        </w:rPr>
+        <w:t xml:space="preserve"> </w:t>
+      </w:r>
+      <w:r>
+        <w:rPr>
+          <w:rFonts w:ascii="Times New Roman" w:hAnsi="Times New Roman" w:cs="Times New Roman"/>
+          <w:sz w:val="26"/>
+          <w:szCs w:val="26"/>
+        </w:rPr>
+        <w:t>O Git é um sistema de controle de versões distribuído, usado principalmente no desenvolvimento de software, mas pode ser usado para registrar o histórico de edições de qualquer tipo de arquivo. Será utilizado para controle de versionamento do projeto, pois facilita o compartilhamento de um arquivo, auxiliando no controle de versão e segurança do arquivo.</w:t>
+      </w:r>
+    </w:p>
+    <w:p>
+      <w:pPr>
+        <w:spacing w:line="360" w:lineRule="auto"/>
+        <w:ind w:firstLine="708"/>
+        <w:jc w:val="both"/>
+        <w:rPr>
+          <w:rFonts w:ascii="Times New Roman" w:hAnsi="Times New Roman" w:cs="Times New Roman"/>
+          <w:sz w:val="26"/>
+          <w:szCs w:val="26"/>
+        </w:rPr>
+      </w:pPr>
+      <w:r>
+        <w:rPr>
+          <w:rFonts w:ascii="Times New Roman" w:hAnsi="Times New Roman" w:cs="Times New Roman"/>
+          <w:sz w:val="26"/>
+          <w:szCs w:val="26"/>
+        </w:rPr>
+        <w:t>GitHub é uma plataforma de hospedagem de código-fonte com controle de versão usando o Git. Ele permite que programadores, utilitários ou qualquer usuário cadastrado na plataforma contribuam em projetos privados e/ou Open Source de qualquer lugar do mundo. Será utilizado para gerenciar os códigos do projeto, que pode ser encontrado no repositório.</w:t>
+      </w:r>
+    </w:p>
+    <w:p>
+      <w:pPr>
+        <w:spacing w:line="360" w:lineRule="auto"/>
+        <w:ind w:firstLine="708"/>
+        <w:jc w:val="both"/>
+        <w:rPr>
+          <w:rFonts w:ascii="Times New Roman" w:hAnsi="Times New Roman" w:cs="Times New Roman"/>
+          <w:sz w:val="26"/>
+          <w:szCs w:val="26"/>
+        </w:rPr>
+      </w:pPr>
+      <w:r>
+        <w:rPr>
+          <w:rFonts w:ascii="Times New Roman" w:hAnsi="Times New Roman" w:cs="Times New Roman"/>
+          <w:sz w:val="26"/>
+          <w:szCs w:val="26"/>
+        </w:rPr>
+        <w:t xml:space="preserve">O </w:t>
+      </w:r>
+      <w:proofErr w:type="spellStart"/>
+      <w:r>
+        <w:rPr>
+          <w:rFonts w:ascii="Times New Roman" w:hAnsi="Times New Roman" w:cs="Times New Roman"/>
+          <w:sz w:val="26"/>
+          <w:szCs w:val="26"/>
+        </w:rPr>
+        <w:t>Waffle</w:t>
+      </w:r>
+      <w:proofErr w:type="spellEnd"/>
+      <w:r>
+        <w:rPr>
+          <w:rFonts w:ascii="Times New Roman" w:hAnsi="Times New Roman" w:cs="Times New Roman"/>
+          <w:sz w:val="26"/>
+          <w:szCs w:val="26"/>
+        </w:rPr>
+        <w:t xml:space="preserve">, se que conecta com o </w:t>
+      </w:r>
+      <w:proofErr w:type="spellStart"/>
+      <w:r>
+        <w:rPr>
+          <w:rFonts w:ascii="Times New Roman" w:hAnsi="Times New Roman" w:cs="Times New Roman"/>
+          <w:sz w:val="26"/>
+          <w:szCs w:val="26"/>
+        </w:rPr>
+        <w:t>github</w:t>
+      </w:r>
+      <w:proofErr w:type="spellEnd"/>
+      <w:r>
+        <w:rPr>
+          <w:rFonts w:ascii="Times New Roman" w:hAnsi="Times New Roman" w:cs="Times New Roman"/>
+          <w:sz w:val="26"/>
+          <w:szCs w:val="26"/>
+        </w:rPr>
+        <w:t xml:space="preserve">, será utilizado para gerenciar o projeto, sua função é dividir as atividades para cada membro do grupo e acompanhar o </w:t>
       </w:r>
       <w:r>
         <w:rPr>
@@ -1049,20 +1331,202 @@
           <w:szCs w:val="26"/>
         </w:rPr>
         <w:lastRenderedPageBreak/>
-        <w:t xml:space="preserve">modelagem do banco de </w:t>
-      </w:r>
-      <w:proofErr w:type="spellStart"/>
-      <w:proofErr w:type="gramStart"/>
-      <w:r>
-        <w:rPr>
-          <w:rFonts w:ascii="Times New Roman" w:hAnsi="Times New Roman" w:cs="Times New Roman"/>
-          <w:sz w:val="26"/>
-          <w:szCs w:val="26"/>
-        </w:rPr>
-        <w:t>dados.O</w:t>
-      </w:r>
-      <w:proofErr w:type="spellEnd"/>
-      <w:proofErr w:type="gramEnd"/>
+        <w:t>desenvolvimento da atividade, e assim saber se a atividade está em progresso, em teste ou saber se a tarefa está terminada.</w:t>
+      </w:r>
+    </w:p>
+    <w:p>
+      <w:pPr>
+        <w:spacing w:line="360" w:lineRule="auto"/>
+        <w:ind w:firstLine="708"/>
+        <w:jc w:val="both"/>
+        <w:rPr>
+          <w:rFonts w:ascii="Times New Roman" w:hAnsi="Times New Roman" w:cs="Times New Roman"/>
+          <w:sz w:val="26"/>
+          <w:szCs w:val="26"/>
+        </w:rPr>
+      </w:pPr>
+      <w:r>
+        <w:rPr>
+          <w:rFonts w:ascii="Times New Roman" w:hAnsi="Times New Roman" w:cs="Times New Roman"/>
+          <w:sz w:val="26"/>
+          <w:szCs w:val="26"/>
+        </w:rPr>
+        <w:t>O PHP</w:t>
+      </w:r>
+      <w:r>
+        <w:rPr>
+          <w:rFonts w:ascii="Times New Roman" w:hAnsi="Times New Roman" w:cs="Times New Roman"/>
+          <w:sz w:val="26"/>
+          <w:szCs w:val="26"/>
+        </w:rPr>
+        <w:t xml:space="preserve"> é uma linguagem de script usada para o desenvolvimento de aplicações web. O PHP 7 é uma versão superior do PHP 5, que traz melhorias como aumento de desempenho, tratamento de erros fatais, novos operadores, classes anônimas, suporte a Unicode, retiradas de funções entre outros.</w:t>
+      </w:r>
+    </w:p>
+    <w:p>
+      <w:pPr>
+        <w:spacing w:line="360" w:lineRule="auto"/>
+        <w:ind w:firstLine="708"/>
+        <w:jc w:val="both"/>
+        <w:rPr>
+          <w:rFonts w:ascii="Times New Roman" w:hAnsi="Times New Roman" w:cs="Times New Roman"/>
+          <w:sz w:val="26"/>
+          <w:szCs w:val="26"/>
+        </w:rPr>
+      </w:pPr>
+      <w:r>
+        <w:rPr>
+          <w:rFonts w:ascii="Times New Roman" w:hAnsi="Times New Roman" w:cs="Times New Roman"/>
+          <w:sz w:val="26"/>
+          <w:szCs w:val="26"/>
+        </w:rPr>
+        <w:t xml:space="preserve"> O </w:t>
+      </w:r>
+      <w:proofErr w:type="spellStart"/>
+      <w:r>
+        <w:rPr>
+          <w:rFonts w:ascii="Times New Roman" w:hAnsi="Times New Roman" w:cs="Times New Roman"/>
+          <w:sz w:val="26"/>
+          <w:szCs w:val="26"/>
+        </w:rPr>
+        <w:t>Bootstrap</w:t>
+      </w:r>
+      <w:proofErr w:type="spellEnd"/>
+      <w:r>
+        <w:rPr>
+          <w:rFonts w:ascii="Times New Roman" w:hAnsi="Times New Roman" w:cs="Times New Roman"/>
+          <w:sz w:val="26"/>
+          <w:szCs w:val="26"/>
+        </w:rPr>
+        <w:t xml:space="preserve"> é um framework web com código-fonte aberto para desenvolvimento de componentes de interface e front-</w:t>
+      </w:r>
+      <w:proofErr w:type="spellStart"/>
+      <w:r>
+        <w:rPr>
+          <w:rFonts w:ascii="Times New Roman" w:hAnsi="Times New Roman" w:cs="Times New Roman"/>
+          <w:sz w:val="26"/>
+          <w:szCs w:val="26"/>
+        </w:rPr>
+        <w:t>end</w:t>
+      </w:r>
+      <w:proofErr w:type="spellEnd"/>
+      <w:r>
+        <w:rPr>
+          <w:rFonts w:ascii="Times New Roman" w:hAnsi="Times New Roman" w:cs="Times New Roman"/>
+          <w:sz w:val="26"/>
+          <w:szCs w:val="26"/>
+        </w:rPr>
+        <w:t xml:space="preserve"> para sites e aplicações web usando HTML, CSS e </w:t>
+      </w:r>
+      <w:proofErr w:type="spellStart"/>
+      <w:r>
+        <w:rPr>
+          <w:rFonts w:ascii="Times New Roman" w:hAnsi="Times New Roman" w:cs="Times New Roman"/>
+          <w:sz w:val="26"/>
+          <w:szCs w:val="26"/>
+        </w:rPr>
+        <w:t>JavaScript</w:t>
+      </w:r>
+      <w:proofErr w:type="spellEnd"/>
+      <w:r>
+        <w:rPr>
+          <w:rFonts w:ascii="Times New Roman" w:hAnsi="Times New Roman" w:cs="Times New Roman"/>
+          <w:sz w:val="26"/>
+          <w:szCs w:val="26"/>
+        </w:rPr>
+        <w:t xml:space="preserve">. Utilizaremos o </w:t>
+      </w:r>
+      <w:proofErr w:type="spellStart"/>
+      <w:r>
+        <w:rPr>
+          <w:rFonts w:ascii="Times New Roman" w:hAnsi="Times New Roman" w:cs="Times New Roman"/>
+          <w:sz w:val="26"/>
+          <w:szCs w:val="26"/>
+        </w:rPr>
+        <w:t>Bootstrap</w:t>
+      </w:r>
+      <w:proofErr w:type="spellEnd"/>
+      <w:r>
+        <w:rPr>
+          <w:rFonts w:ascii="Times New Roman" w:hAnsi="Times New Roman" w:cs="Times New Roman"/>
+          <w:sz w:val="26"/>
+          <w:szCs w:val="26"/>
+        </w:rPr>
+        <w:t xml:space="preserve"> para desenvolver uma interface padrão e expansiva, para facilitar a construção da parte gráfica do sistema.</w:t>
+      </w:r>
+    </w:p>
+    <w:p>
+      <w:pPr>
+        <w:spacing w:line="360" w:lineRule="auto"/>
+        <w:ind w:firstLine="708"/>
+        <w:jc w:val="both"/>
+        <w:rPr>
+          <w:rFonts w:ascii="Times New Roman" w:hAnsi="Times New Roman" w:cs="Times New Roman"/>
+          <w:sz w:val="26"/>
+          <w:szCs w:val="26"/>
+        </w:rPr>
+      </w:pPr>
+      <w:r>
+        <w:rPr>
+          <w:rFonts w:ascii="Times New Roman" w:hAnsi="Times New Roman" w:cs="Times New Roman"/>
+          <w:sz w:val="26"/>
+          <w:szCs w:val="26"/>
+        </w:rPr>
+        <w:t xml:space="preserve">O </w:t>
+      </w:r>
+      <w:proofErr w:type="spellStart"/>
+      <w:r>
+        <w:rPr>
+          <w:rFonts w:ascii="Times New Roman" w:hAnsi="Times New Roman" w:cs="Times New Roman"/>
+          <w:sz w:val="26"/>
+          <w:szCs w:val="26"/>
+        </w:rPr>
+        <w:t>MySQLi</w:t>
+      </w:r>
+      <w:proofErr w:type="spellEnd"/>
+      <w:r>
+        <w:rPr>
+          <w:rFonts w:ascii="Times New Roman" w:hAnsi="Times New Roman" w:cs="Times New Roman"/>
+          <w:sz w:val="26"/>
+          <w:szCs w:val="26"/>
+        </w:rPr>
+        <w:t xml:space="preserve"> é uma maneira de acessar um servidor de banco de dados MYSQL. O </w:t>
+      </w:r>
+      <w:proofErr w:type="spellStart"/>
+      <w:r>
+        <w:rPr>
+          <w:rFonts w:ascii="Times New Roman" w:hAnsi="Times New Roman" w:cs="Times New Roman"/>
+          <w:sz w:val="26"/>
+          <w:szCs w:val="26"/>
+        </w:rPr>
+        <w:t>MySQLi</w:t>
+      </w:r>
+      <w:proofErr w:type="spellEnd"/>
+      <w:r>
+        <w:rPr>
+          <w:rFonts w:ascii="Times New Roman" w:hAnsi="Times New Roman" w:cs="Times New Roman"/>
+          <w:sz w:val="26"/>
+          <w:szCs w:val="26"/>
+        </w:rPr>
+        <w:t xml:space="preserve"> oferece uma API processual, que facilita a compreensão dos novos usuários. Optamos por utilizar o </w:t>
+      </w:r>
+      <w:proofErr w:type="spellStart"/>
+      <w:r>
+        <w:rPr>
+          <w:rFonts w:ascii="Times New Roman" w:hAnsi="Times New Roman" w:cs="Times New Roman"/>
+          <w:sz w:val="26"/>
+          <w:szCs w:val="26"/>
+        </w:rPr>
+        <w:t>MySQLi</w:t>
+      </w:r>
+      <w:proofErr w:type="spellEnd"/>
+      <w:r>
+        <w:rPr>
+          <w:rFonts w:ascii="Times New Roman" w:hAnsi="Times New Roman" w:cs="Times New Roman"/>
+          <w:sz w:val="26"/>
+          <w:szCs w:val="26"/>
+        </w:rPr>
+        <w:t xml:space="preserve"> pois facilita a conexão com o banco de dados, e facilita a criação de instruções das operações de consultas no Banco de Dados.</w:t>
+      </w:r>
       <w:r>
         <w:rPr>
           <w:rFonts w:ascii="Times New Roman" w:hAnsi="Times New Roman" w:cs="Times New Roman"/>
@@ -1071,320 +1535,6 @@
         </w:rPr>
         <w:t xml:space="preserve"> </w:t>
       </w:r>
-      <w:proofErr w:type="spellStart"/>
-      <w:r>
-        <w:rPr>
-          <w:rFonts w:ascii="Times New Roman" w:hAnsi="Times New Roman" w:cs="Times New Roman"/>
-          <w:sz w:val="26"/>
-          <w:szCs w:val="26"/>
-        </w:rPr>
-        <w:t>Git</w:t>
-      </w:r>
-      <w:proofErr w:type="spellEnd"/>
-      <w:r>
-        <w:rPr>
-          <w:rFonts w:ascii="Times New Roman" w:hAnsi="Times New Roman" w:cs="Times New Roman"/>
-          <w:sz w:val="26"/>
-          <w:szCs w:val="26"/>
-        </w:rPr>
-        <w:t xml:space="preserve"> é um sistema de controle de versões distribuído, usado principalmente no desenvolvimento de software, mas pode ser usado para registrar o histórico de edições de qualquer tipo de arquivo. Será utilizado para controle de versionamento do projeto, pois facilita o compartilhamento de um arquivo, auxiliando no controle de versão e segurança do arquivo.</w:t>
-      </w:r>
-    </w:p>
-    <w:p>
-      <w:pPr>
-        <w:spacing w:line="360" w:lineRule="auto"/>
-        <w:ind w:firstLine="708"/>
-        <w:jc w:val="both"/>
-        <w:rPr>
-          <w:rFonts w:ascii="Times New Roman" w:hAnsi="Times New Roman" w:cs="Times New Roman"/>
-          <w:sz w:val="26"/>
-          <w:szCs w:val="26"/>
-        </w:rPr>
-      </w:pPr>
-      <w:r>
-        <w:rPr>
-          <w:rFonts w:ascii="Times New Roman" w:hAnsi="Times New Roman" w:cs="Times New Roman"/>
-          <w:sz w:val="26"/>
-          <w:szCs w:val="26"/>
-        </w:rPr>
-        <w:t xml:space="preserve">GitHub é uma plataforma de hospedagem de código-fonte com controle de versão usando o </w:t>
-      </w:r>
-      <w:proofErr w:type="spellStart"/>
-      <w:r>
-        <w:rPr>
-          <w:rFonts w:ascii="Times New Roman" w:hAnsi="Times New Roman" w:cs="Times New Roman"/>
-          <w:sz w:val="26"/>
-          <w:szCs w:val="26"/>
-        </w:rPr>
-        <w:t>Git</w:t>
-      </w:r>
-      <w:proofErr w:type="spellEnd"/>
-      <w:r>
-        <w:rPr>
-          <w:rFonts w:ascii="Times New Roman" w:hAnsi="Times New Roman" w:cs="Times New Roman"/>
-          <w:sz w:val="26"/>
-          <w:szCs w:val="26"/>
-        </w:rPr>
-        <w:t>. Ele permite que programadores, utilitários ou qualquer usuário cadastrado na plataforma contribuam em projetos privados e/ou Open Source de qualquer lugar do mundo. Será utilizado para gerenciar os códigos do projeto, que pode ser encontrado no repositório.</w:t>
-      </w:r>
-    </w:p>
-    <w:p>
-      <w:pPr>
-        <w:spacing w:line="360" w:lineRule="auto"/>
-        <w:ind w:firstLine="708"/>
-        <w:jc w:val="both"/>
-        <w:rPr>
-          <w:rFonts w:ascii="Times New Roman" w:hAnsi="Times New Roman" w:cs="Times New Roman"/>
-          <w:sz w:val="26"/>
-          <w:szCs w:val="26"/>
-        </w:rPr>
-      </w:pPr>
-      <w:r>
-        <w:rPr>
-          <w:rFonts w:ascii="Times New Roman" w:hAnsi="Times New Roman" w:cs="Times New Roman"/>
-          <w:sz w:val="26"/>
-          <w:szCs w:val="26"/>
-        </w:rPr>
-        <w:t xml:space="preserve">O </w:t>
-      </w:r>
-      <w:proofErr w:type="spellStart"/>
-      <w:r>
-        <w:rPr>
-          <w:rFonts w:ascii="Times New Roman" w:hAnsi="Times New Roman" w:cs="Times New Roman"/>
-          <w:sz w:val="26"/>
-          <w:szCs w:val="26"/>
-        </w:rPr>
-        <w:t>Waffle</w:t>
-      </w:r>
-      <w:proofErr w:type="spellEnd"/>
-      <w:r>
-        <w:rPr>
-          <w:rFonts w:ascii="Times New Roman" w:hAnsi="Times New Roman" w:cs="Times New Roman"/>
-          <w:sz w:val="26"/>
-          <w:szCs w:val="26"/>
-        </w:rPr>
-        <w:t xml:space="preserve">, se que conecta com o </w:t>
-      </w:r>
-      <w:proofErr w:type="spellStart"/>
-      <w:r>
-        <w:rPr>
-          <w:rFonts w:ascii="Times New Roman" w:hAnsi="Times New Roman" w:cs="Times New Roman"/>
-          <w:sz w:val="26"/>
-          <w:szCs w:val="26"/>
-        </w:rPr>
-        <w:t>github</w:t>
-      </w:r>
-      <w:proofErr w:type="spellEnd"/>
-      <w:r>
-        <w:rPr>
-          <w:rFonts w:ascii="Times New Roman" w:hAnsi="Times New Roman" w:cs="Times New Roman"/>
-          <w:sz w:val="26"/>
-          <w:szCs w:val="26"/>
-        </w:rPr>
-        <w:t>, será utilizado para gerenciar o projeto, sua função é dividir as atividades para cada membro do grupo e acompanhar o desenvolvimento da atividade, e assim saber se a atividade está em progresso, em teste ou saber se a tarefa está terminada.</w:t>
-      </w:r>
-    </w:p>
-    <w:p>
-      <w:pPr>
-        <w:spacing w:line="360" w:lineRule="auto"/>
-        <w:ind w:firstLine="708"/>
-        <w:jc w:val="both"/>
-        <w:rPr>
-          <w:rFonts w:ascii="Times New Roman" w:hAnsi="Times New Roman" w:cs="Times New Roman"/>
-          <w:sz w:val="26"/>
-          <w:szCs w:val="26"/>
-        </w:rPr>
-      </w:pPr>
-      <w:r>
-        <w:rPr>
-          <w:rFonts w:ascii="Times New Roman" w:hAnsi="Times New Roman" w:cs="Times New Roman"/>
-          <w:sz w:val="26"/>
-          <w:szCs w:val="26"/>
-        </w:rPr>
-        <w:t>O PHP</w:t>
-      </w:r>
-      <w:r>
-        <w:rPr>
-          <w:rFonts w:ascii="Times New Roman" w:hAnsi="Times New Roman" w:cs="Times New Roman"/>
-          <w:sz w:val="26"/>
-          <w:szCs w:val="26"/>
-        </w:rPr>
-        <w:t xml:space="preserve"> é uma linguagem de script usada para o desenvolvimento de aplicações web. O PHP 7 é uma versão superior do PHP 5, que traz melhorias como aumento de desempenho, tratamento de erros fatais, novos operadores, classes anônimas, suporte a Unicode, retiradas de funções entre outros.</w:t>
-      </w:r>
-    </w:p>
-    <w:p>
-      <w:pPr>
-        <w:spacing w:line="360" w:lineRule="auto"/>
-        <w:ind w:firstLine="708"/>
-        <w:jc w:val="both"/>
-        <w:rPr>
-          <w:rFonts w:ascii="Times New Roman" w:hAnsi="Times New Roman" w:cs="Times New Roman"/>
-          <w:sz w:val="26"/>
-          <w:szCs w:val="26"/>
-        </w:rPr>
-      </w:pPr>
-      <w:r>
-        <w:rPr>
-          <w:rFonts w:ascii="Times New Roman" w:hAnsi="Times New Roman" w:cs="Times New Roman"/>
-          <w:sz w:val="26"/>
-          <w:szCs w:val="26"/>
-        </w:rPr>
-        <w:t xml:space="preserve"> O </w:t>
-      </w:r>
-      <w:proofErr w:type="spellStart"/>
-      <w:r>
-        <w:rPr>
-          <w:rFonts w:ascii="Times New Roman" w:hAnsi="Times New Roman" w:cs="Times New Roman"/>
-          <w:sz w:val="26"/>
-          <w:szCs w:val="26"/>
-        </w:rPr>
-        <w:t>Bootstrap</w:t>
-      </w:r>
-      <w:proofErr w:type="spellEnd"/>
-      <w:r>
-        <w:rPr>
-          <w:rFonts w:ascii="Times New Roman" w:hAnsi="Times New Roman" w:cs="Times New Roman"/>
-          <w:sz w:val="26"/>
-          <w:szCs w:val="26"/>
-        </w:rPr>
-        <w:t xml:space="preserve"> é um framework web com código-fonte aberto para desenvolvimento de componentes de interface e front-</w:t>
-      </w:r>
-      <w:proofErr w:type="spellStart"/>
-      <w:r>
-        <w:rPr>
-          <w:rFonts w:ascii="Times New Roman" w:hAnsi="Times New Roman" w:cs="Times New Roman"/>
-          <w:sz w:val="26"/>
-          <w:szCs w:val="26"/>
-        </w:rPr>
-        <w:t>end</w:t>
-      </w:r>
-      <w:proofErr w:type="spellEnd"/>
-      <w:r>
-        <w:rPr>
-          <w:rFonts w:ascii="Times New Roman" w:hAnsi="Times New Roman" w:cs="Times New Roman"/>
-          <w:sz w:val="26"/>
-          <w:szCs w:val="26"/>
-        </w:rPr>
-        <w:t xml:space="preserve"> para sites e aplicações web usando HTML, CSS e </w:t>
-      </w:r>
-      <w:proofErr w:type="spellStart"/>
-      <w:r>
-        <w:rPr>
-          <w:rFonts w:ascii="Times New Roman" w:hAnsi="Times New Roman" w:cs="Times New Roman"/>
-          <w:sz w:val="26"/>
-          <w:szCs w:val="26"/>
-        </w:rPr>
-        <w:t>JavaScript</w:t>
-      </w:r>
-      <w:proofErr w:type="spellEnd"/>
-      <w:r>
-        <w:rPr>
-          <w:rFonts w:ascii="Times New Roman" w:hAnsi="Times New Roman" w:cs="Times New Roman"/>
-          <w:sz w:val="26"/>
-          <w:szCs w:val="26"/>
-        </w:rPr>
-        <w:t xml:space="preserve">. Utilizaremos o </w:t>
-      </w:r>
-      <w:proofErr w:type="spellStart"/>
-      <w:r>
-        <w:rPr>
-          <w:rFonts w:ascii="Times New Roman" w:hAnsi="Times New Roman" w:cs="Times New Roman"/>
-          <w:sz w:val="26"/>
-          <w:szCs w:val="26"/>
-        </w:rPr>
-        <w:t>Bootstrap</w:t>
-      </w:r>
-      <w:proofErr w:type="spellEnd"/>
-      <w:r>
-        <w:rPr>
-          <w:rFonts w:ascii="Times New Roman" w:hAnsi="Times New Roman" w:cs="Times New Roman"/>
-          <w:sz w:val="26"/>
-          <w:szCs w:val="26"/>
-        </w:rPr>
-        <w:t xml:space="preserve"> para desenvolver uma interface padrão e expansiva, para facilitar a construção da parte gráfica do sistema.</w:t>
-      </w:r>
-    </w:p>
-    <w:p>
-      <w:pPr>
-        <w:spacing w:line="360" w:lineRule="auto"/>
-        <w:ind w:firstLine="708"/>
-        <w:jc w:val="both"/>
-        <w:rPr>
-          <w:rFonts w:ascii="Times New Roman" w:hAnsi="Times New Roman" w:cs="Times New Roman"/>
-          <w:sz w:val="26"/>
-          <w:szCs w:val="26"/>
-        </w:rPr>
-      </w:pPr>
-      <w:r>
-        <w:rPr>
-          <w:rFonts w:ascii="Times New Roman" w:hAnsi="Times New Roman" w:cs="Times New Roman"/>
-          <w:sz w:val="26"/>
-          <w:szCs w:val="26"/>
-        </w:rPr>
-        <w:t xml:space="preserve">O </w:t>
-      </w:r>
-      <w:proofErr w:type="spellStart"/>
-      <w:r>
-        <w:rPr>
-          <w:rFonts w:ascii="Times New Roman" w:hAnsi="Times New Roman" w:cs="Times New Roman"/>
-          <w:sz w:val="26"/>
-          <w:szCs w:val="26"/>
-        </w:rPr>
-        <w:t>MySQLi</w:t>
-      </w:r>
-      <w:proofErr w:type="spellEnd"/>
-      <w:r>
-        <w:rPr>
-          <w:rFonts w:ascii="Times New Roman" w:hAnsi="Times New Roman" w:cs="Times New Roman"/>
-          <w:sz w:val="26"/>
-          <w:szCs w:val="26"/>
-        </w:rPr>
-        <w:t xml:space="preserve"> é uma maneira de acessar um servidor de banco de dados MYSQL. O </w:t>
-      </w:r>
-      <w:proofErr w:type="spellStart"/>
-      <w:r>
-        <w:rPr>
-          <w:rFonts w:ascii="Times New Roman" w:hAnsi="Times New Roman" w:cs="Times New Roman"/>
-          <w:sz w:val="26"/>
-          <w:szCs w:val="26"/>
-        </w:rPr>
-        <w:t>MySQLi</w:t>
-      </w:r>
-      <w:proofErr w:type="spellEnd"/>
-      <w:r>
-        <w:rPr>
-          <w:rFonts w:ascii="Times New Roman" w:hAnsi="Times New Roman" w:cs="Times New Roman"/>
-          <w:sz w:val="26"/>
-          <w:szCs w:val="26"/>
-        </w:rPr>
-        <w:t xml:space="preserve"> oferece uma API processual, que facilita a compreensão dos novos usuários. Optamos por utilizar o </w:t>
-      </w:r>
-      <w:proofErr w:type="spellStart"/>
-      <w:r>
-        <w:rPr>
-          <w:rFonts w:ascii="Times New Roman" w:hAnsi="Times New Roman" w:cs="Times New Roman"/>
-          <w:sz w:val="26"/>
-          <w:szCs w:val="26"/>
-        </w:rPr>
-        <w:t>MySQLi</w:t>
-      </w:r>
-      <w:proofErr w:type="spellEnd"/>
-      <w:r>
-        <w:rPr>
-          <w:rFonts w:ascii="Times New Roman" w:hAnsi="Times New Roman" w:cs="Times New Roman"/>
-          <w:sz w:val="26"/>
-          <w:szCs w:val="26"/>
-        </w:rPr>
-        <w:t xml:space="preserve"> pois facilita a conexão com o banco de dados, e facilita a criação de instruções das operações de consultas no Banco de Dados.</w:t>
-      </w:r>
-      <w:r>
-        <w:rPr>
-          <w:rFonts w:ascii="Times New Roman" w:hAnsi="Times New Roman" w:cs="Times New Roman"/>
-          <w:sz w:val="26"/>
-          <w:szCs w:val="26"/>
-        </w:rPr>
-        <w:t xml:space="preserve"> </w:t>
-      </w:r>
     </w:p>
     <w:p>
       <w:pPr>
@@ -1712,7 +1862,7 @@
           <w:szCs w:val="26"/>
         </w:rPr>
       </w:pPr>
-      <w:hyperlink r:id="rId5" w:history="1">
+      <w:hyperlink r:id="rId6" w:history="1">
         <w:r>
           <w:rPr>
             <w:rStyle w:val="Hyperlink"/>
@@ -1734,7 +1884,7 @@
           <w:szCs w:val="26"/>
         </w:rPr>
       </w:pPr>
-      <w:hyperlink r:id="rId6" w:history="1">
+      <w:hyperlink r:id="rId7" w:history="1">
         <w:r>
           <w:rPr>
             <w:rStyle w:val="Hyperlink"/>
@@ -1756,7 +1906,7 @@
           <w:szCs w:val="26"/>
         </w:rPr>
       </w:pPr>
-      <w:hyperlink r:id="rId7" w:history="1">
+      <w:hyperlink r:id="rId8" w:history="1">
         <w:r>
           <w:rPr>
             <w:rStyle w:val="Hyperlink"/>
@@ -1778,7 +1928,7 @@
           <w:szCs w:val="26"/>
         </w:rPr>
       </w:pPr>
-      <w:hyperlink r:id="rId8" w:history="1">
+      <w:hyperlink r:id="rId9" w:history="1">
         <w:r>
           <w:rPr>
             <w:rStyle w:val="Hyperlink"/>
@@ -1800,7 +1950,7 @@
           <w:szCs w:val="26"/>
         </w:rPr>
       </w:pPr>
-      <w:hyperlink r:id="rId9" w:history="1">
+      <w:hyperlink r:id="rId10" w:history="1">
         <w:r>
           <w:rPr>
             <w:rStyle w:val="Hyperlink"/>
@@ -1822,7 +1972,7 @@
           <w:szCs w:val="26"/>
         </w:rPr>
       </w:pPr>
-      <w:hyperlink r:id="rId10" w:history="1">
+      <w:hyperlink r:id="rId11" w:history="1">
         <w:r>
           <w:rPr>
             <w:rStyle w:val="Hyperlink"/>
@@ -1844,7 +1994,7 @@
           <w:szCs w:val="26"/>
         </w:rPr>
       </w:pPr>
-      <w:hyperlink r:id="rId11" w:history="1">
+      <w:hyperlink r:id="rId12" w:history="1">
         <w:r>
           <w:rPr>
             <w:rStyle w:val="Hyperlink"/>
@@ -1866,7 +2016,7 @@
           <w:szCs w:val="26"/>
         </w:rPr>
       </w:pPr>
-      <w:hyperlink r:id="rId12" w:history="1">
+      <w:hyperlink r:id="rId13" w:history="1">
         <w:r>
           <w:rPr>
             <w:rStyle w:val="Hyperlink"/>
@@ -1888,7 +2038,7 @@
           <w:szCs w:val="26"/>
         </w:rPr>
       </w:pPr>
-      <w:hyperlink r:id="rId13" w:history="1">
+      <w:hyperlink r:id="rId14" w:history="1">
         <w:r>
           <w:rPr>
             <w:rStyle w:val="Hyperlink"/>
@@ -1910,7 +2060,7 @@
           <w:szCs w:val="26"/>
         </w:rPr>
       </w:pPr>
-      <w:hyperlink r:id="rId14" w:history="1">
+      <w:hyperlink r:id="rId15" w:history="1">
         <w:r>
           <w:rPr>
             <w:rStyle w:val="Hyperlink"/>
@@ -1932,7 +2082,7 @@
           <w:szCs w:val="26"/>
         </w:rPr>
       </w:pPr>
-      <w:hyperlink r:id="rId15" w:history="1">
+      <w:hyperlink r:id="rId16" w:history="1">
         <w:r>
           <w:rPr>
             <w:rStyle w:val="Hyperlink"/>
@@ -1954,7 +2104,7 @@
           <w:szCs w:val="26"/>
         </w:rPr>
       </w:pPr>
-      <w:hyperlink r:id="rId16" w:history="1">
+      <w:hyperlink r:id="rId17" w:history="1">
         <w:r>
           <w:rPr>
             <w:rStyle w:val="Hyperlink"/>
@@ -1976,7 +2126,7 @@
           <w:szCs w:val="26"/>
         </w:rPr>
       </w:pPr>
-      <w:hyperlink r:id="rId17" w:history="1">
+      <w:hyperlink r:id="rId18" w:history="1">
         <w:r>
           <w:rPr>
             <w:rStyle w:val="Hyperlink"/>
@@ -1993,12 +2143,13 @@
         <w:spacing w:line="360" w:lineRule="auto"/>
         <w:jc w:val="both"/>
         <w:rPr>
-          <w:rFonts w:ascii="Times New Roman" w:hAnsi="Times New Roman" w:cs="Times New Roman"/>
-          <w:sz w:val="26"/>
-          <w:szCs w:val="26"/>
-        </w:rPr>
-      </w:pPr>
-      <w:hyperlink r:id="rId18" w:history="1">
+          <w:rStyle w:val="Hyperlink"/>
+          <w:rFonts w:ascii="Times New Roman" w:hAnsi="Times New Roman" w:cs="Times New Roman"/>
+          <w:sz w:val="26"/>
+          <w:szCs w:val="26"/>
+        </w:rPr>
+      </w:pPr>
+      <w:hyperlink r:id="rId19" w:history="1">
         <w:r>
           <w:rPr>
             <w:rStyle w:val="Hyperlink"/>
@@ -2009,6 +2160,41 @@
           <w:t>https://imasters.com.br/back-end/diferencas-mysqli-versus-pdo-versus-mysql-benchmark-para-comparacao-de-desempenho-seguranca-e-conversor-que-funciona-em-2016-e-2017</w:t>
         </w:r>
       </w:hyperlink>
+    </w:p>
+    <w:p>
+      <w:pPr>
+        <w:spacing w:line="360" w:lineRule="auto"/>
+        <w:jc w:val="both"/>
+        <w:rPr>
+          <w:rFonts w:ascii="Times New Roman" w:hAnsi="Times New Roman" w:cs="Times New Roman"/>
+          <w:sz w:val="26"/>
+          <w:szCs w:val="26"/>
+        </w:rPr>
+      </w:pPr>
+      <w:hyperlink r:id="rId20" w:history="1">
+        <w:r>
+          <w:rPr>
+            <w:rStyle w:val="Hyperlink"/>
+            <w:rFonts w:ascii="Times New Roman" w:hAnsi="Times New Roman" w:cs="Times New Roman"/>
+            <w:sz w:val="26"/>
+            <w:szCs w:val="26"/>
+          </w:rPr>
+          <w:t>https://www.json.org</w:t>
+        </w:r>
+      </w:hyperlink>
+    </w:p>
+    <w:p>
+      <w:pPr>
+        <w:spacing w:line="360" w:lineRule="auto"/>
+        <w:jc w:val="both"/>
+        <w:rPr>
+          <w:rFonts w:ascii="Times New Roman" w:hAnsi="Times New Roman" w:cs="Times New Roman"/>
+          <w:sz w:val="26"/>
+          <w:szCs w:val="26"/>
+        </w:rPr>
+      </w:pPr>
+      <w:bookmarkStart w:id="0" w:name="_GoBack"/>
+      <w:bookmarkEnd w:id="0"/>
     </w:p>
     <w:p>
       <w:pPr>
@@ -2215,7 +2401,7 @@
     <w:lsdException w:name="Table Web 2" w:semiHidden="1" w:unhideWhenUsed="1"/>
     <w:lsdException w:name="Table Web 3" w:semiHidden="1" w:unhideWhenUsed="1"/>
     <w:lsdException w:name="Balloon Text" w:semiHidden="1" w:unhideWhenUsed="1"/>
-    <w:lsdException w:name="Table Grid" w:semiHidden="1" w:uiPriority="39" w:unhideWhenUsed="1"/>
+    <w:lsdException w:name="Table Grid" w:uiPriority="39"/>
     <w:lsdException w:name="Table Theme" w:semiHidden="1" w:unhideWhenUsed="1"/>
     <w:lsdException w:name="Placeholder Text" w:semiHidden="1"/>
     <w:lsdException w:name="No Spacing" w:uiPriority="1" w:qFormat="1"/>
@@ -2550,6 +2736,18 @@
       <w:szCs w:val="16"/>
     </w:rPr>
   </w:style>
+  <w:style w:type="character" w:styleId="MenoPendente">
+    <w:name w:val="Unresolved Mention"/>
+    <w:basedOn w:val="Fontepargpadro"/>
+    <w:uiPriority w:val="99"/>
+    <w:semiHidden/>
+    <w:unhideWhenUsed/>
+    <w:rsid w:val="005C6388"/>
+    <w:rPr>
+      <w:color w:val="605E5C"/>
+      <w:shd w:val="clear" w:color="auto" w:fill="E1DFDD"/>
+    </w:rPr>
+  </w:style>
 </w:styles>
 </file>
 

</xml_diff>